<commit_message>
Updated weekly plans and timelog
</commit_message>
<xml_diff>
--- a/Deliverables/Plans/weekly plans.docx
+++ b/Deliverables/Plans/weekly plans.docx
@@ -1,6 +1,6 @@
 
 <file path=word/document.xml><?xml version="1.0" encoding="utf-8"?>
-<w:document xmlns:wpc="http://schemas.microsoft.com/office/word/2010/wordprocessingCanvas" xmlns:cx="http://schemas.microsoft.com/office/drawing/2014/chartex" xmlns:cx1="http://schemas.microsoft.com/office/drawing/2015/9/8/chartex" xmlns:cx2="http://schemas.microsoft.com/office/drawing/2015/10/21/chartex" xmlns:mc="http://schemas.openxmlformats.org/markup-compatibility/2006" xmlns:o="urn:schemas-microsoft-com:office:office" xmlns:r="http://schemas.openxmlformats.org/officeDocument/2006/relationships" xmlns:m="http://schemas.openxmlformats.org/officeDocument/2006/math" xmlns:v="urn:schemas-microsoft-com:vml" xmlns:wp14="http://schemas.microsoft.com/office/word/2010/wordprocessingDrawing" xmlns:wp="http://schemas.openxmlformats.org/drawingml/2006/wordprocessingDrawing" xmlns:w10="urn:schemas-microsoft-com:office:word" xmlns:w="http://schemas.openxmlformats.org/wordprocessingml/2006/main" xmlns:w14="http://schemas.microsoft.com/office/word/2010/wordml" xmlns:w15="http://schemas.microsoft.com/office/word/2012/wordml" xmlns:w16se="http://schemas.microsoft.com/office/word/2015/wordml/symex" xmlns:wpg="http://schemas.microsoft.com/office/word/2010/wordprocessingGroup" xmlns:wpi="http://schemas.microsoft.com/office/word/2010/wordprocessingInk" xmlns:wne="http://schemas.microsoft.com/office/word/2006/wordml" xmlns:wps="http://schemas.microsoft.com/office/word/2010/wordprocessingShape" mc:Ignorable="w14 w15 w16se wp14">
+<w:document xmlns:wpc="http://schemas.microsoft.com/office/word/2010/wordprocessingCanvas" xmlns:cx="http://schemas.microsoft.com/office/drawing/2014/chartex" xmlns:cx1="http://schemas.microsoft.com/office/drawing/2015/9/8/chartex" xmlns:cx2="http://schemas.microsoft.com/office/drawing/2015/10/21/chartex" xmlns:cx3="http://schemas.microsoft.com/office/drawing/2016/5/9/chartex" xmlns:cx4="http://schemas.microsoft.com/office/drawing/2016/5/10/chartex" xmlns:cx5="http://schemas.microsoft.com/office/drawing/2016/5/11/chartex" xmlns:mc="http://schemas.openxmlformats.org/markup-compatibility/2006" xmlns:o="urn:schemas-microsoft-com:office:office" xmlns:r="http://schemas.openxmlformats.org/officeDocument/2006/relationships" xmlns:m="http://schemas.openxmlformats.org/officeDocument/2006/math" xmlns:v="urn:schemas-microsoft-com:vml" xmlns:wp14="http://schemas.microsoft.com/office/word/2010/wordprocessingDrawing" xmlns:wp="http://schemas.openxmlformats.org/drawingml/2006/wordprocessingDrawing" xmlns:w10="urn:schemas-microsoft-com:office:word" xmlns:w="http://schemas.openxmlformats.org/wordprocessingml/2006/main" xmlns:w14="http://schemas.microsoft.com/office/word/2010/wordml" xmlns:w15="http://schemas.microsoft.com/office/word/2012/wordml" xmlns:w16se="http://schemas.microsoft.com/office/word/2015/wordml/symex" xmlns:wpg="http://schemas.microsoft.com/office/word/2010/wordprocessingGroup" xmlns:wpi="http://schemas.microsoft.com/office/word/2010/wordprocessingInk" xmlns:wne="http://schemas.microsoft.com/office/word/2006/wordml" xmlns:wps="http://schemas.microsoft.com/office/word/2010/wordprocessingShape" mc:Ignorable="w14 w15 w16se wp14">
   <w:background w:color="FFFFFF"/>
   <w:body>
     <w:p/>
@@ -21,14 +21,27 @@
       </w:r>
       <w:r>
         <w:tab/>
-        <w:t>Ghoul character is able to be controlled by the player to do basic movement (strafing, jumping, walking, and running).</w:t>
-      </w:r>
-    </w:p>
-    <w:p>
-      <w:r>
-        <w:tab/>
-        <w:t>How well followed priorities for last week:</w:t>
-      </w:r>
+        <w:t xml:space="preserve">Ghoul character </w:t>
+      </w:r>
+      <w:proofErr w:type="gramStart"/>
+      <w:r>
+        <w:t>is able to</w:t>
+      </w:r>
+      <w:proofErr w:type="gramEnd"/>
+      <w:r>
+        <w:t xml:space="preserve"> be controlled by the player to do basic movement (strafing, jumping, walking, and running).</w:t>
+      </w:r>
+    </w:p>
+    <w:p>
+      <w:r>
+        <w:tab/>
+        <w:t xml:space="preserve">How well followed priorities for last </w:t>
+      </w:r>
+      <w:proofErr w:type="gramStart"/>
+      <w:r>
+        <w:t>week:</w:t>
+      </w:r>
+      <w:proofErr w:type="gramEnd"/>
     </w:p>
     <w:p>
       <w:r>
@@ -144,8 +157,13 @@
     <w:p>
       <w:r>
         <w:tab/>
-        <w:t>How well followed priorities for last week:</w:t>
-      </w:r>
+        <w:t xml:space="preserve">How well followed priorities for last </w:t>
+      </w:r>
+      <w:proofErr w:type="gramStart"/>
+      <w:r>
+        <w:t>week:</w:t>
+      </w:r>
+      <w:proofErr w:type="gramEnd"/>
     </w:p>
     <w:p>
       <w:r>
@@ -257,8 +275,13 @@
     <w:p>
       <w:r>
         <w:tab/>
-        <w:t>How well followed priorities for last week:</w:t>
-      </w:r>
+        <w:t xml:space="preserve">How well followed priorities for last </w:t>
+      </w:r>
+      <w:proofErr w:type="gramStart"/>
+      <w:r>
+        <w:t>week:</w:t>
+      </w:r>
+      <w:proofErr w:type="gramEnd"/>
     </w:p>
     <w:p>
       <w:r>
@@ -331,22 +354,166 @@
         <w:tab/>
         <w:t>The weapons that are placed throughout the level can be picked up and walking on hills is no longer the same as skiing.  There is also a temporary HUD.</w:t>
       </w:r>
+    </w:p>
+    <w:p>
+      <w:r>
+        <w:tab/>
+        <w:t xml:space="preserve">How well followed priorities for last </w:t>
+      </w:r>
+      <w:proofErr w:type="gramStart"/>
+      <w:r>
+        <w:t>week:</w:t>
+      </w:r>
+      <w:proofErr w:type="gramEnd"/>
+    </w:p>
+    <w:p>
+      <w:r>
+        <w:tab/>
+      </w:r>
+      <w:r>
+        <w:tab/>
+        <w:t>The weapon pickup system was finished (with some bugs) and the gliding that occurred on small slopes has been fixed.  We got a little off track and started working on the HUD and terrain for the actual maps to be used in the game but all was well because we finished what we promised to do.</w:t>
+      </w:r>
+    </w:p>
+    <w:p>
+      <w:r>
+        <w:tab/>
+        <w:t>Priorities for next week:</w:t>
+      </w:r>
+    </w:p>
+    <w:p>
+      <w:r>
+        <w:tab/>
+      </w:r>
+      <w:r>
+        <w:tab/>
+        <w:t>Continue working on HUD</w:t>
+      </w:r>
+    </w:p>
+    <w:p>
+      <w:r>
+        <w:tab/>
+      </w:r>
+      <w:r>
+        <w:tab/>
+        <w:t>Continue working on Terrain</w:t>
+      </w:r>
+    </w:p>
+    <w:p>
+      <w:r>
+        <w:tab/>
+      </w:r>
+      <w:r>
+        <w:tab/>
+        <w:t>Work on AI</w:t>
+      </w:r>
+    </w:p>
+    <w:p>
+      <w:r>
+        <w:tab/>
+      </w:r>
+      <w:r>
+        <w:tab/>
+        <w:t>Fix bugs related to weapon pickup system.</w:t>
+      </w:r>
+    </w:p>
+    <w:p>
+      <w:r>
+        <w:t>10/21/2016</w:t>
+      </w:r>
+    </w:p>
+    <w:p>
+      <w:r>
+        <w:tab/>
+        <w:t>State of Project:</w:t>
+      </w:r>
+    </w:p>
+    <w:p>
+      <w:r>
+        <w:tab/>
+      </w:r>
+      <w:r>
+        <w:tab/>
+        <w:t xml:space="preserve">There is an environment that is still very in development and an </w:t>
+      </w:r>
+      <w:proofErr w:type="spellStart"/>
+      <w:r>
+        <w:t>ai</w:t>
+      </w:r>
+      <w:proofErr w:type="spellEnd"/>
+      <w:r>
+        <w:t xml:space="preserve"> system also still in </w:t>
+      </w:r>
+      <w:proofErr w:type="spellStart"/>
+      <w:r>
+        <w:t>it’s</w:t>
+      </w:r>
+      <w:proofErr w:type="spellEnd"/>
+      <w:r>
+        <w:t xml:space="preserve"> early stages of development</w:t>
+      </w:r>
+      <w:r>
+        <w:t xml:space="preserve"> and the weapon pickup system is theoretically bug free</w:t>
+      </w:r>
+    </w:p>
+    <w:p>
+      <w:r>
+        <w:tab/>
+        <w:t xml:space="preserve">How well followed priorities for last </w:t>
+      </w:r>
+      <w:proofErr w:type="gramStart"/>
+      <w:r>
+        <w:t>week:</w:t>
+      </w:r>
+      <w:proofErr w:type="gramEnd"/>
+    </w:p>
+    <w:p>
+      <w:r>
+        <w:tab/>
+      </w:r>
+      <w:r>
+        <w:tab/>
+        <w:t>The HUD design still needs to be scanned in and cleaned up</w:t>
+      </w:r>
+    </w:p>
+    <w:p>
+      <w:r>
+        <w:tab/>
+      </w:r>
+      <w:r>
+        <w:tab/>
+        <w:t xml:space="preserve">The terrain was the </w:t>
+      </w:r>
+      <w:proofErr w:type="gramStart"/>
+      <w:r>
+        <w:t>main focus</w:t>
+      </w:r>
+      <w:proofErr w:type="gramEnd"/>
+      <w:r>
+        <w:t xml:space="preserve"> that Quinn was working on</w:t>
+      </w:r>
+    </w:p>
+    <w:p>
+      <w:r>
+        <w:tab/>
+      </w:r>
+      <w:r>
+        <w:tab/>
+        <w:t>Brandon started making bas</w:t>
+      </w:r>
       <w:bookmarkStart w:id="0" w:name="_GoBack"/>
       <w:bookmarkEnd w:id="0"/>
-    </w:p>
-    <w:p>
-      <w:r>
-        <w:tab/>
-        <w:t>How well followed priorities for last week:</w:t>
-      </w:r>
-    </w:p>
-    <w:p>
-      <w:r>
-        <w:tab/>
-      </w:r>
-      <w:r>
-        <w:tab/>
-        <w:t>The weapon pickup system was finished (with some bugs) and the gliding that occurred on small slopes has been fixed.  We got a little off track and started working on the HUD and terrain for the actual maps to be used in the game but all was well because we finished what we promised to do.</w:t>
+      <w:r>
+        <w:t>e functionality for AI systems to utilize</w:t>
+      </w:r>
+    </w:p>
+    <w:p>
+      <w:r>
+        <w:tab/>
+      </w:r>
+      <w:r>
+        <w:tab/>
+        <w:t>The weapon pickup system has been cleaned and is theoretically bug free</w:t>
       </w:r>
     </w:p>
     <w:p>
@@ -361,34 +528,16 @@
       </w:r>
       <w:r>
         <w:tab/>
-        <w:t>Continue working on HUD</w:t>
-      </w:r>
-    </w:p>
-    <w:p>
-      <w:r>
-        <w:tab/>
-      </w:r>
-      <w:r>
-        <w:tab/>
-        <w:t>Continue working on Terrain</w:t>
-      </w:r>
-    </w:p>
-    <w:p>
-      <w:r>
-        <w:tab/>
-      </w:r>
-      <w:r>
-        <w:tab/>
-        <w:t>Work on AI</w:t>
-      </w:r>
-    </w:p>
-    <w:p>
-      <w:r>
-        <w:tab/>
-      </w:r>
-      <w:r>
-        <w:tab/>
-        <w:t>Fix bugs related to weapon pickup system.</w:t>
+        <w:t>Mostly the same as last week.</w:t>
+      </w:r>
+    </w:p>
+    <w:p>
+      <w:r>
+        <w:tab/>
+      </w:r>
+      <w:r>
+        <w:tab/>
+        <w:t>Work on AI, Terrain, and get the HUD in the game</w:t>
       </w:r>
     </w:p>
     <w:sectPr>
@@ -419,7 +568,7 @@
       </w:pPr>
     </w:pPrDefault>
   </w:docDefaults>
-  <w:latentStyles w:defLockedState="0" w:defUIPriority="99" w:defSemiHidden="0" w:defUnhideWhenUsed="0" w:defQFormat="0" w:count="373">
+  <w:latentStyles w:defLockedState="0" w:defUIPriority="99" w:defSemiHidden="0" w:defUnhideWhenUsed="0" w:defQFormat="0" w:count="374">
     <w:lsdException w:name="Normal" w:uiPriority="0" w:qFormat="1"/>
     <w:lsdException w:name="heading 1" w:uiPriority="9" w:qFormat="1"/>
     <w:lsdException w:name="heading 2" w:semiHidden="1" w:uiPriority="9" w:unhideWhenUsed="1" w:qFormat="1"/>
@@ -793,6 +942,7 @@
     <w:lsdException w:name="List Table 7 Colorful Accent 6" w:uiPriority="52"/>
     <w:lsdException w:name="Mention" w:semiHidden="1" w:unhideWhenUsed="1"/>
     <w:lsdException w:name="Smart Hyperlink" w:semiHidden="1" w:unhideWhenUsed="1"/>
+    <w:lsdException w:name="Hashtag" w:semiHidden="1" w:unhideWhenUsed="1"/>
   </w:latentStyles>
   <w:style w:type="paragraph" w:default="1" w:styleId="Normal">
     <w:name w:val="Normal"/>

</xml_diff>